<commit_message>
Omaan projektiin lisätty keskeneräinen kehitysversio alkuperäisestä.
</commit_message>
<xml_diff>
--- a/Projektit/oma_projekti/Dokumentaatio.docx
+++ b/Projektit/oma_projekti/Dokumentaatio.docx
@@ -594,6 +594,41 @@
           <w:szCs w:val="24"/>
         </w:rPr>
         <w:t>ja yrittäisin tehdä siitä, niin hyvän, kuin vain voi.</w:t>
+      </w:r>
+    </w:p>
+    <w:p>
+      <w:pPr>
+        <w:ind w:left="2603" w:hanging="2603"/>
+        <w:rPr>
+          <w:rFonts w:ascii="Times New Roman" w:hAnsi="Times New Roman" w:cs="Times New Roman"/>
+          <w:sz w:val="24"/>
+          <w:szCs w:val="24"/>
+        </w:rPr>
+      </w:pPr>
+      <w:r>
+        <w:rPr>
+          <w:rFonts w:ascii="Times New Roman" w:hAnsi="Times New Roman" w:cs="Times New Roman"/>
+          <w:sz w:val="24"/>
+          <w:szCs w:val="24"/>
+        </w:rPr>
+        <w:t>Kehitys</w:t>
+      </w:r>
+      <w:r>
+        <w:rPr>
+          <w:rFonts w:ascii="Times New Roman" w:hAnsi="Times New Roman" w:cs="Times New Roman"/>
+          <w:sz w:val="24"/>
+          <w:szCs w:val="24"/>
+        </w:rPr>
+        <w:tab/>
+      </w:r>
+      <w:r>
+        <w:rPr>
+          <w:rFonts w:ascii="Times New Roman" w:hAnsi="Times New Roman" w:cs="Times New Roman"/>
+          <w:sz w:val="24"/>
+          <w:szCs w:val="24"/>
+        </w:rPr>
+        <w:tab/>
+        <w:t xml:space="preserve">Jatkokehitystä on aloitettu, muttei ole vielä saatu täysin valmiiksi. </w:t>
       </w:r>
     </w:p>
     <w:sectPr>

</xml_diff>